<commit_message>
fix erreur de route
</commit_message>
<xml_diff>
--- a/Documentation/Lead.docx
+++ b/Documentation/Lead.docx
@@ -13,7 +13,6 @@
           <w:docPartUnique/>
         </w:docPartObj>
       </w:sdtPr>
-      <w:sdtEndPr/>
       <w:sdtContent>
         <w:p>
           <w:pPr>
@@ -100,7 +99,6 @@
                                   <w:dataBinding w:prefixMappings="xmlns:ns0='http://purl.org/dc/elements/1.1/' xmlns:ns1='http://schemas.openxmlformats.org/package/2006/metadata/core-properties' " w:xpath="/ns1:coreProperties[1]/ns0:title[1]" w:storeItemID="{6C3C8BC8-F283-45AE-878A-BAB7291924A1}"/>
                                   <w:text/>
                                 </w:sdtPr>
-                                <w:sdtEndPr/>
                                 <w:sdtContent>
                                   <w:p>
                                     <w:pPr>
@@ -141,7 +139,6 @@
                                     <w:dataBinding w:prefixMappings="xmlns:ns0='http://purl.org/dc/elements/1.1/' xmlns:ns1='http://schemas.openxmlformats.org/package/2006/metadata/core-properties' " w:xpath="/ns1:coreProperties[1]/ns0:subject[1]" w:storeItemID="{6C3C8BC8-F283-45AE-878A-BAB7291924A1}"/>
                                     <w:text/>
                                   </w:sdtPr>
-                                  <w:sdtEndPr/>
                                   <w:sdtContent>
                                     <w:r>
                                       <w:rPr>
@@ -163,7 +160,6 @@
                                   <w:dataBinding w:prefixMappings="xmlns:ns0='http://schemas.microsoft.com/office/2006/coverPageProps'" w:xpath="/ns0:CoverPageProperties[1]/ns0:Abstract[1]" w:storeItemID="{55AF091B-3C7A-41E3-B477-F2FDAA23CFDA}"/>
                                   <w:text/>
                                 </w:sdtPr>
-                                <w:sdtEndPr/>
                                 <w:sdtContent>
                                   <w:p>
                                     <w:pPr>
@@ -224,7 +220,6 @@
                             <w:dataBinding w:prefixMappings="xmlns:ns0='http://purl.org/dc/elements/1.1/' xmlns:ns1='http://schemas.openxmlformats.org/package/2006/metadata/core-properties' " w:xpath="/ns1:coreProperties[1]/ns0:title[1]" w:storeItemID="{6C3C8BC8-F283-45AE-878A-BAB7291924A1}"/>
                             <w:text/>
                           </w:sdtPr>
-                          <w:sdtEndPr/>
                           <w:sdtContent>
                             <w:p>
                               <w:pPr>
@@ -265,7 +260,6 @@
                               <w:dataBinding w:prefixMappings="xmlns:ns0='http://purl.org/dc/elements/1.1/' xmlns:ns1='http://schemas.openxmlformats.org/package/2006/metadata/core-properties' " w:xpath="/ns1:coreProperties[1]/ns0:subject[1]" w:storeItemID="{6C3C8BC8-F283-45AE-878A-BAB7291924A1}"/>
                               <w:text/>
                             </w:sdtPr>
-                            <w:sdtEndPr/>
                             <w:sdtContent>
                               <w:r>
                                 <w:rPr>
@@ -287,7 +281,6 @@
                             <w:dataBinding w:prefixMappings="xmlns:ns0='http://schemas.microsoft.com/office/2006/coverPageProps'" w:xpath="/ns0:CoverPageProperties[1]/ns0:Abstract[1]" w:storeItemID="{55AF091B-3C7A-41E3-B477-F2FDAA23CFDA}"/>
                             <w:text/>
                           </w:sdtPr>
-                          <w:sdtEndPr/>
                           <w:sdtContent>
                             <w:p>
                               <w:pPr>
@@ -389,7 +382,6 @@
                                     <w:dataBinding w:prefixMappings="xmlns:ns0='http://schemas.openxmlformats.org/officeDocument/2006/extended-properties' " w:xpath="/ns0:Properties[1]/ns0:Company[1]" w:storeItemID="{6668398D-A668-4E3E-A5EB-62B293D839F1}"/>
                                     <w:text/>
                                   </w:sdtPr>
-                                  <w:sdtEndPr/>
                                   <w:sdtContent>
                                     <w:r>
                                       <w:rPr>
@@ -514,7 +506,6 @@
                                         <w:dataBinding w:prefixMappings="xmlns:ns0='http://purl.org/dc/elements/1.1/' xmlns:ns1='http://schemas.openxmlformats.org/package/2006/metadata/core-properties' " w:xpath="/ns1:coreProperties[1]/ns1:contentStatus[1]" w:storeItemID="{6C3C8BC8-F283-45AE-878A-BAB7291924A1}"/>
                                         <w:text/>
                                       </w:sdtPr>
-                                      <w:sdtEndPr/>
                                       <w:sdtContent>
                                         <w:p>
                                           <w:pPr>
@@ -543,7 +534,6 @@
                                         <w:dataBinding w:prefixMappings="xmlns:ns0='http://schemas.microsoft.com/office/2006/coverPageProps' " w:xpath="/ns0:CoverPageProperties[1]/ns0:CompanyEmail[1]" w:storeItemID="{55AF091B-3C7A-41E3-B477-F2FDAA23CFDA}"/>
                                         <w:text/>
                                       </w:sdtPr>
-                                      <w:sdtEndPr/>
                                       <w:sdtContent>
                                         <w:p>
                                           <w:pPr>
@@ -664,7 +654,6 @@
                               <w:dataBinding w:prefixMappings="xmlns:ns0='http://schemas.openxmlformats.org/officeDocument/2006/extended-properties' " w:xpath="/ns0:Properties[1]/ns0:Company[1]" w:storeItemID="{6668398D-A668-4E3E-A5EB-62B293D839F1}"/>
                               <w:text/>
                             </w:sdtPr>
-                            <w:sdtEndPr/>
                             <w:sdtContent>
                               <w:r>
                                 <w:rPr>
@@ -789,7 +778,6 @@
                                   <w:dataBinding w:prefixMappings="xmlns:ns0='http://purl.org/dc/elements/1.1/' xmlns:ns1='http://schemas.openxmlformats.org/package/2006/metadata/core-properties' " w:xpath="/ns1:coreProperties[1]/ns1:contentStatus[1]" w:storeItemID="{6C3C8BC8-F283-45AE-878A-BAB7291924A1}"/>
                                   <w:text/>
                                 </w:sdtPr>
-                                <w:sdtEndPr/>
                                 <w:sdtContent>
                                   <w:p>
                                     <w:pPr>
@@ -818,7 +806,6 @@
                                   <w:dataBinding w:prefixMappings="xmlns:ns0='http://schemas.microsoft.com/office/2006/coverPageProps' " w:xpath="/ns0:CoverPageProperties[1]/ns0:CompanyEmail[1]" w:storeItemID="{55AF091B-3C7A-41E3-B477-F2FDAA23CFDA}"/>
                                   <w:text/>
                                 </w:sdtPr>
-                                <w:sdtEndPr/>
                                 <w:sdtContent>
                                   <w:p>
                                     <w:pPr>
@@ -939,7 +926,6 @@
           <w:docPartUnique/>
         </w:docPartObj>
       </w:sdtPr>
-      <w:sdtEndPr/>
       <w:sdtContent>
         <w:p>
           <w:pPr>
@@ -984,7 +970,7 @@
             </w:rPr>
             <w:fldChar w:fldCharType="separate"/>
           </w:r>
-          <w:hyperlink w:anchor="_Toc424934680" w:history="1">
+          <w:hyperlink w:anchor="_Toc431210160" w:history="1">
             <w:r>
               <w:rPr>
                 <w:rStyle w:val="Lienhypertexte"/>
@@ -1007,7 +993,7 @@
               <w:rPr>
                 <w:webHidden/>
               </w:rPr>
-              <w:instrText xml:space="preserve"> PAGEREF _Toc424934680 \h </w:instrText>
+              <w:instrText xml:space="preserve"> PAGEREF _Toc431210160 \h </w:instrText>
             </w:r>
             <w:r>
               <w:rPr>
@@ -1046,12 +1032,12 @@
               <w:lang w:eastAsia="fr-FR"/>
             </w:rPr>
           </w:pPr>
-          <w:hyperlink w:anchor="_Toc424934681" w:history="1">
+          <w:hyperlink w:anchor="_Toc431210161" w:history="1">
             <w:r>
               <w:rPr>
                 <w:rStyle w:val="Lienhypertexte"/>
               </w:rPr>
-              <w:t>Documentation fonctionnelle</w:t>
+              <w:t>Installation</w:t>
             </w:r>
             <w:r>
               <w:rPr>
@@ -1069,7 +1055,7 @@
               <w:rPr>
                 <w:webHidden/>
               </w:rPr>
-              <w:instrText xml:space="preserve"> PAGEREF _Toc424934681 \h </w:instrText>
+              <w:instrText xml:space="preserve"> PAGEREF _Toc431210161 \h </w:instrText>
             </w:r>
             <w:r>
               <w:rPr>
@@ -1108,12 +1094,12 @@
               <w:lang w:eastAsia="fr-FR"/>
             </w:rPr>
           </w:pPr>
-          <w:hyperlink w:anchor="_Toc424934682" w:history="1">
+          <w:hyperlink w:anchor="_Toc431210162" w:history="1">
             <w:r>
               <w:rPr>
                 <w:rStyle w:val="Lienhypertexte"/>
               </w:rPr>
-              <w:t>Documentation technique</w:t>
+              <w:t>Documentation fonctionnelle</w:t>
             </w:r>
             <w:r>
               <w:rPr>
@@ -1131,7 +1117,7 @@
               <w:rPr>
                 <w:webHidden/>
               </w:rPr>
-              <w:instrText xml:space="preserve"> PAGEREF _Toc424934682 \h </w:instrText>
+              <w:instrText xml:space="preserve"> PAGEREF _Toc431210162 \h </w:instrText>
             </w:r>
             <w:r>
               <w:rPr>
@@ -1148,7 +1134,7 @@
               <w:rPr>
                 <w:webHidden/>
               </w:rPr>
-              <w:t>3</w:t>
+              <w:t>5</w:t>
             </w:r>
             <w:r>
               <w:rPr>
@@ -1170,12 +1156,12 @@
               <w:lang w:eastAsia="fr-FR"/>
             </w:rPr>
           </w:pPr>
-          <w:hyperlink w:anchor="_Toc424934683" w:history="1">
+          <w:hyperlink w:anchor="_Toc431210163" w:history="1">
             <w:r>
               <w:rPr>
                 <w:rStyle w:val="Lienhypertexte"/>
               </w:rPr>
-              <w:t>Référence de tags</w:t>
+              <w:t>Documentation technique</w:t>
             </w:r>
             <w:r>
               <w:rPr>
@@ -1193,7 +1179,7 @@
               <w:rPr>
                 <w:webHidden/>
               </w:rPr>
-              <w:instrText xml:space="preserve"> PAGEREF _Toc424934683 \h </w:instrText>
+              <w:instrText xml:space="preserve"> PAGEREF _Toc431210163 \h </w:instrText>
             </w:r>
             <w:r>
               <w:rPr>
@@ -1210,7 +1196,7 @@
               <w:rPr>
                 <w:webHidden/>
               </w:rPr>
-              <w:t>4</w:t>
+              <w:t>6</w:t>
             </w:r>
             <w:r>
               <w:rPr>
@@ -1232,7 +1218,193 @@
               <w:lang w:eastAsia="fr-FR"/>
             </w:rPr>
           </w:pPr>
-          <w:hyperlink w:anchor="_Toc424934684" w:history="1">
+          <w:hyperlink w:anchor="_Toc431210164" w:history="1">
+            <w:r>
+              <w:rPr>
+                <w:rStyle w:val="Lienhypertexte"/>
+              </w:rPr>
+              <w:t>Référence de tags</w:t>
+            </w:r>
+            <w:r>
+              <w:rPr>
+                <w:webHidden/>
+              </w:rPr>
+              <w:tab/>
+            </w:r>
+            <w:r>
+              <w:rPr>
+                <w:webHidden/>
+              </w:rPr>
+              <w:fldChar w:fldCharType="begin"/>
+            </w:r>
+            <w:r>
+              <w:rPr>
+                <w:webHidden/>
+              </w:rPr>
+              <w:instrText xml:space="preserve"> PAGEREF _Toc431210164 \h </w:instrText>
+            </w:r>
+            <w:r>
+              <w:rPr>
+                <w:webHidden/>
+              </w:rPr>
+            </w:r>
+            <w:r>
+              <w:rPr>
+                <w:webHidden/>
+              </w:rPr>
+              <w:fldChar w:fldCharType="separate"/>
+            </w:r>
+            <w:r>
+              <w:rPr>
+                <w:webHidden/>
+              </w:rPr>
+              <w:t>7</w:t>
+            </w:r>
+            <w:r>
+              <w:rPr>
+                <w:webHidden/>
+              </w:rPr>
+              <w:fldChar w:fldCharType="end"/>
+            </w:r>
+          </w:hyperlink>
+        </w:p>
+        <w:p>
+          <w:pPr>
+            <w:pStyle w:val="TM1"/>
+            <w:rPr>
+              <w:rFonts w:eastAsiaTheme="minorEastAsia"/>
+              <w:color w:val="auto"/>
+              <w:kern w:val="0"/>
+              <w:sz w:val="22"/>
+              <w:szCs w:val="22"/>
+              <w:lang w:eastAsia="fr-FR"/>
+            </w:rPr>
+          </w:pPr>
+          <w:hyperlink w:anchor="_Toc431210165" w:history="1">
+            <w:r>
+              <w:rPr>
+                <w:rStyle w:val="Lienhypertexte"/>
+              </w:rPr>
+              <w:t>L’API</w:t>
+            </w:r>
+            <w:r>
+              <w:rPr>
+                <w:webHidden/>
+              </w:rPr>
+              <w:tab/>
+            </w:r>
+            <w:r>
+              <w:rPr>
+                <w:webHidden/>
+              </w:rPr>
+              <w:fldChar w:fldCharType="begin"/>
+            </w:r>
+            <w:r>
+              <w:rPr>
+                <w:webHidden/>
+              </w:rPr>
+              <w:instrText xml:space="preserve"> PAGEREF _Toc431210165 \h </w:instrText>
+            </w:r>
+            <w:r>
+              <w:rPr>
+                <w:webHidden/>
+              </w:rPr>
+            </w:r>
+            <w:r>
+              <w:rPr>
+                <w:webHidden/>
+              </w:rPr>
+              <w:fldChar w:fldCharType="separate"/>
+            </w:r>
+            <w:r>
+              <w:rPr>
+                <w:webHidden/>
+              </w:rPr>
+              <w:t>11</w:t>
+            </w:r>
+            <w:r>
+              <w:rPr>
+                <w:webHidden/>
+              </w:rPr>
+              <w:fldChar w:fldCharType="end"/>
+            </w:r>
+          </w:hyperlink>
+        </w:p>
+        <w:p>
+          <w:pPr>
+            <w:pStyle w:val="TM1"/>
+            <w:rPr>
+              <w:rFonts w:eastAsiaTheme="minorEastAsia"/>
+              <w:color w:val="auto"/>
+              <w:kern w:val="0"/>
+              <w:sz w:val="22"/>
+              <w:szCs w:val="22"/>
+              <w:lang w:eastAsia="fr-FR"/>
+            </w:rPr>
+          </w:pPr>
+          <w:hyperlink w:anchor="_Toc431210166" w:history="1">
+            <w:r>
+              <w:rPr>
+                <w:rStyle w:val="Lienhypertexte"/>
+              </w:rPr>
+              <w:t>Les Paramètres de configuration</w:t>
+            </w:r>
+            <w:r>
+              <w:rPr>
+                <w:webHidden/>
+              </w:rPr>
+              <w:tab/>
+            </w:r>
+            <w:r>
+              <w:rPr>
+                <w:webHidden/>
+              </w:rPr>
+              <w:fldChar w:fldCharType="begin"/>
+            </w:r>
+            <w:r>
+              <w:rPr>
+                <w:webHidden/>
+              </w:rPr>
+              <w:instrText xml:space="preserve"> PAGEREF _Toc431210166 \h </w:instrText>
+            </w:r>
+            <w:r>
+              <w:rPr>
+                <w:webHidden/>
+              </w:rPr>
+            </w:r>
+            <w:r>
+              <w:rPr>
+                <w:webHidden/>
+              </w:rPr>
+              <w:fldChar w:fldCharType="separate"/>
+            </w:r>
+            <w:r>
+              <w:rPr>
+                <w:webHidden/>
+              </w:rPr>
+              <w:t>15</w:t>
+            </w:r>
+            <w:r>
+              <w:rPr>
+                <w:webHidden/>
+              </w:rPr>
+              <w:fldChar w:fldCharType="end"/>
+            </w:r>
+          </w:hyperlink>
+        </w:p>
+        <w:p>
+          <w:pPr>
+            <w:pStyle w:val="TM1"/>
+            <w:rPr>
+              <w:rFonts w:eastAsiaTheme="minorEastAsia"/>
+              <w:color w:val="auto"/>
+              <w:kern w:val="0"/>
+              <w:sz w:val="22"/>
+              <w:szCs w:val="22"/>
+              <w:lang w:eastAsia="fr-FR"/>
+            </w:rPr>
+          </w:pPr>
+          <w:hyperlink w:anchor="_Toc431210167" w:history="1">
             <w:r>
               <w:rPr>
                 <w:rStyle w:val="Lienhypertexte"/>
@@ -1255,7 +1427,7 @@
               <w:rPr>
                 <w:webHidden/>
               </w:rPr>
-              <w:instrText xml:space="preserve"> PAGEREF _Toc424934684 \h </w:instrText>
+              <w:instrText xml:space="preserve"> PAGEREF _Toc431210167 \h </w:instrText>
             </w:r>
             <w:r>
               <w:rPr>
@@ -1272,7 +1444,7 @@
               <w:rPr>
                 <w:webHidden/>
               </w:rPr>
-              <w:t>8</w:t>
+              <w:t>16</w:t>
             </w:r>
             <w:r>
               <w:rPr>
@@ -1330,7 +1502,7 @@
           <w:noProof/>
         </w:rPr>
       </w:pPr>
-      <w:bookmarkStart w:id="0" w:name="_Toc424934680"/>
+      <w:bookmarkStart w:id="0" w:name="_Toc431210160"/>
       <w:r>
         <w:rPr>
           <w:noProof/>
@@ -1567,6 +1739,7 @@
           <w:noProof/>
         </w:rPr>
       </w:pPr>
+      <w:bookmarkStart w:id="1" w:name="_Toc431210161"/>
       <w:r>
         <w:rPr>
           <w:noProof/>
@@ -1574,6 +1747,7 @@
         <w:lastRenderedPageBreak/>
         <w:t>Installation</w:t>
       </w:r>
+      <w:bookmarkEnd w:id="1"/>
     </w:p>
     <w:p>
       <w:pPr>
@@ -3088,6 +3262,35 @@
         <w:t xml:space="preserve"> avec le chemin de votre installation.</w:t>
       </w:r>
     </w:p>
+    <w:p/>
+    <w:p>
+      <w:pPr>
+        <w:pStyle w:val="Titre2"/>
+      </w:pPr>
+      <w:r>
+        <w:t>Paramétrage de la licence</w:t>
+      </w:r>
+    </w:p>
+    <w:p/>
+    <w:p>
+      <w:r>
+        <w:t xml:space="preserve">La licence (fichier PHP), doit </w:t>
+      </w:r>
+      <w:r>
+        <w:t>être</w:t>
+      </w:r>
+      <w:r>
+        <w:t xml:space="preserve"> déposée dans un dossier « licence/</w:t>
+      </w:r>
+      <w:proofErr w:type="spellStart"/>
+      <w:r>
+        <w:t>licence.php</w:t>
+      </w:r>
+      <w:proofErr w:type="spellEnd"/>
+      <w:r>
+        <w:t> » à partir de la racine du projet.</w:t>
+      </w:r>
+    </w:p>
     <w:p>
       <w:pPr>
         <w:pStyle w:val="Titre1"/>
@@ -3095,7 +3298,7 @@
           <w:noProof/>
         </w:rPr>
       </w:pPr>
-      <w:bookmarkStart w:id="1" w:name="_Toc424934681"/>
+      <w:bookmarkStart w:id="2" w:name="_Toc431210162"/>
       <w:r>
         <w:rPr>
           <w:noProof/>
@@ -3103,7 +3306,7 @@
         <w:lastRenderedPageBreak/>
         <w:t>Documentation fonctionnelle</w:t>
       </w:r>
-      <w:bookmarkEnd w:id="1"/>
+      <w:bookmarkEnd w:id="2"/>
     </w:p>
     <w:sdt>
       <w:sdtPr>
@@ -3115,7 +3318,6 @@
         <w:showingPlcHdr/>
         <w:text/>
       </w:sdtPr>
-      <w:sdtEndPr/>
       <w:sdtContent>
         <w:p>
           <w:pPr>
@@ -3221,7 +3423,7 @@
           <w:noProof/>
         </w:rPr>
       </w:pPr>
-      <w:bookmarkStart w:id="2" w:name="_Toc424934682"/>
+      <w:bookmarkStart w:id="3" w:name="_Toc431210163"/>
       <w:r>
         <w:rPr>
           <w:noProof/>
@@ -3229,7 +3431,7 @@
         <w:lastRenderedPageBreak/>
         <w:t>Documentation technique</w:t>
       </w:r>
-      <w:bookmarkEnd w:id="2"/>
+      <w:bookmarkEnd w:id="3"/>
     </w:p>
     <w:p>
       <w:r>
@@ -3269,12 +3471,12 @@
       <w:pPr>
         <w:pStyle w:val="Titre1"/>
       </w:pPr>
-      <w:bookmarkStart w:id="3" w:name="_Toc424934683"/>
+      <w:bookmarkStart w:id="4" w:name="_Toc431210164"/>
       <w:r>
         <w:lastRenderedPageBreak/>
         <w:t>Référence de tags</w:t>
       </w:r>
-      <w:bookmarkEnd w:id="3"/>
+      <w:bookmarkEnd w:id="4"/>
     </w:p>
     <w:p>
       <w:r>
@@ -6024,10 +6226,12 @@
       <w:pPr>
         <w:pStyle w:val="Titre1"/>
       </w:pPr>
+      <w:bookmarkStart w:id="5" w:name="_Toc431210165"/>
       <w:r>
         <w:lastRenderedPageBreak/>
         <w:t>L’API</w:t>
       </w:r>
+      <w:bookmarkEnd w:id="5"/>
     </w:p>
     <w:p/>
     <w:p>
@@ -6398,10 +6602,7 @@
     </w:p>
     <w:p>
       <w:r>
-        <w:t>M</w:t>
-      </w:r>
-      <w:r>
-        <w:t>éthode POST.</w:t>
+        <w:t>Méthode POST.</w:t>
       </w:r>
     </w:p>
     <w:p>
@@ -6728,10 +6929,7 @@
     </w:p>
     <w:p>
       <w:r>
-        <w:t>M</w:t>
-      </w:r>
-      <w:r>
-        <w:t>éthode POST.</w:t>
+        <w:t>Méthode POST.</w:t>
       </w:r>
     </w:p>
     <w:p>
@@ -6744,19 +6942,7 @@
       </w:r>
       <w:proofErr w:type="spellEnd"/>
       <w:r>
-        <w:t xml:space="preserve">. Cette méthode retourne </w:t>
-      </w:r>
-      <w:r>
-        <w:t>plusieurs</w:t>
-      </w:r>
-      <w:r>
-        <w:t xml:space="preserve"> objet</w:t>
-      </w:r>
-      <w:r>
-        <w:t>s</w:t>
-      </w:r>
-      <w:r>
-        <w:t xml:space="preserve"> JSON contenant le détail d’un lead.</w:t>
+        <w:t>. Cette méthode retourne plusieurs objets JSON contenant le détail d’un lead.</w:t>
       </w:r>
     </w:p>
     <w:p>
@@ -6994,10 +7180,7 @@
               <w:cnfStyle w:val="000000000000" w:firstRow="0" w:lastRow="0" w:firstColumn="0" w:lastColumn="0" w:oddVBand="0" w:evenVBand="0" w:oddHBand="0" w:evenHBand="0" w:firstRowFirstColumn="0" w:firstRowLastColumn="0" w:lastRowFirstColumn="0" w:lastRowLastColumn="0"/>
             </w:pPr>
             <w:r>
-              <w:t xml:space="preserve">Date de </w:t>
-            </w:r>
-            <w:r>
-              <w:t>fin</w:t>
+              <w:t>Date de fin</w:t>
             </w:r>
             <w:r>
               <w:t> (date de création)</w:t>
@@ -7162,10 +7345,7 @@
               <w:cnfStyle w:val="000000100000" w:firstRow="0" w:lastRow="0" w:firstColumn="0" w:lastColumn="0" w:oddVBand="0" w:evenVBand="0" w:oddHBand="1" w:evenHBand="0" w:firstRowFirstColumn="0" w:firstRowLastColumn="0" w:lastRowFirstColumn="0" w:lastRowLastColumn="0"/>
             </w:pPr>
             <w:r>
-              <w:t xml:space="preserve">Données encodées en JSON </w:t>
-            </w:r>
-            <w:r>
-              <w:t>des leads</w:t>
+              <w:t>Données encodées en JSON des leads</w:t>
             </w:r>
           </w:p>
         </w:tc>
@@ -7218,8 +7398,6 @@
       <w:r>
         <w:t>Attention, l’utilisation de cette méthode n’enregistre pas de pages vues. Vous risquez donc d’avoir des statistiques faux.</w:t>
       </w:r>
-      <w:bookmarkStart w:id="4" w:name="_GoBack"/>
-      <w:bookmarkEnd w:id="4"/>
     </w:p>
     <w:p>
       <w:pPr>
@@ -7862,6 +8040,7 @@
       <w:pPr>
         <w:pStyle w:val="Titre1"/>
       </w:pPr>
+      <w:bookmarkStart w:id="6" w:name="_Toc431210166"/>
       <w:r>
         <w:lastRenderedPageBreak/>
         <w:t xml:space="preserve">Les Paramètres de </w:t>
@@ -7869,11 +8048,26 @@
       <w:r>
         <w:t>configuration</w:t>
       </w:r>
+      <w:bookmarkEnd w:id="6"/>
     </w:p>
     <w:p/>
     <w:p>
+      <w:pPr>
+        <w:pStyle w:val="Titre2"/>
+      </w:pPr>
       <w:r>
         <w:t>Module de recherche</w:t>
+      </w:r>
+    </w:p>
+    <w:p>
+      <w:r>
+        <w:t xml:space="preserve">Préférences utiles au paramétrage de la recherche et de la </w:t>
+      </w:r>
+      <w:r>
+        <w:t>segmentation</w:t>
+      </w:r>
+      <w:r>
+        <w:t xml:space="preserve"> marketing.</w:t>
       </w:r>
     </w:p>
     <w:tbl>
@@ -7883,8 +8077,8 @@
         <w:tblLook w:val="04A0" w:firstRow="1" w:lastRow="0" w:firstColumn="1" w:lastColumn="0" w:noHBand="0" w:noVBand="1"/>
       </w:tblPr>
       <w:tblGrid>
-        <w:gridCol w:w="4202"/>
-        <w:gridCol w:w="4202"/>
+        <w:gridCol w:w="4717"/>
+        <w:gridCol w:w="3923"/>
       </w:tblGrid>
       <w:tr>
         <w:trPr>
@@ -7893,7 +8087,7 @@
         <w:tc>
           <w:tcPr>
             <w:cnfStyle w:val="001000000000" w:firstRow="0" w:lastRow="0" w:firstColumn="1" w:lastColumn="0" w:oddVBand="0" w:evenVBand="0" w:oddHBand="0" w:evenHBand="0" w:firstRowFirstColumn="0" w:firstRowLastColumn="0" w:lastRowFirstColumn="0" w:lastRowLastColumn="0"/>
-            <w:tcW w:w="4202" w:type="dxa"/>
+            <w:tcW w:w="4297" w:type="dxa"/>
           </w:tcPr>
           <w:p>
             <w:r>
@@ -7903,7 +8097,7 @@
         </w:tc>
         <w:tc>
           <w:tcPr>
-            <w:tcW w:w="4202" w:type="dxa"/>
+            <w:tcW w:w="4175" w:type="dxa"/>
           </w:tcPr>
           <w:p>
             <w:pPr>
@@ -7922,19 +8116,245 @@
         <w:tc>
           <w:tcPr>
             <w:cnfStyle w:val="001000000000" w:firstRow="0" w:lastRow="0" w:firstColumn="1" w:lastColumn="0" w:oddVBand="0" w:evenVBand="0" w:oddHBand="0" w:evenHBand="0" w:firstRowFirstColumn="0" w:firstRowLastColumn="0" w:lastRowFirstColumn="0" w:lastRowLastColumn="0"/>
-            <w:tcW w:w="4202" w:type="dxa"/>
+            <w:tcW w:w="4297" w:type="dxa"/>
           </w:tcPr>
-          <w:p/>
+          <w:p>
+            <w:pPr>
+              <w:jc w:val="both"/>
+              <w:rPr>
+                <w:rFonts w:ascii="Courier New" w:eastAsia="Times New Roman" w:hAnsi="Courier New" w:cs="Courier New"/>
+                <w:color w:val="000000"/>
+                <w:lang w:eastAsia="fr-FR"/>
+              </w:rPr>
+            </w:pPr>
+            <w:r>
+              <w:t>SEARCH_BINARY_PATH</w:t>
+            </w:r>
+          </w:p>
         </w:tc>
         <w:tc>
           <w:tcPr>
-            <w:tcW w:w="4202" w:type="dxa"/>
+            <w:tcW w:w="4175" w:type="dxa"/>
           </w:tcPr>
           <w:p>
             <w:pPr>
-              <w:pStyle w:val="Paragraphedeliste"/>
               <w:cnfStyle w:val="000000100000" w:firstRow="0" w:lastRow="0" w:firstColumn="0" w:lastColumn="0" w:oddVBand="0" w:evenVBand="0" w:oddHBand="1" w:evenHBand="0" w:firstRowFirstColumn="0" w:firstRowLastColumn="0" w:lastRowFirstColumn="0" w:lastRowLastColumn="0"/>
             </w:pPr>
+            <w:r>
+              <w:t xml:space="preserve">Chemin vers le binaire </w:t>
+            </w:r>
+            <w:proofErr w:type="spellStart"/>
+            <w:r>
+              <w:t>elastic</w:t>
+            </w:r>
+            <w:proofErr w:type="spellEnd"/>
+            <w:r>
+              <w:t xml:space="preserve"> </w:t>
+            </w:r>
+            <w:proofErr w:type="spellStart"/>
+            <w:r>
+              <w:t>search</w:t>
+            </w:r>
+            <w:proofErr w:type="spellEnd"/>
+            <w:r>
+              <w:t xml:space="preserve"> (@DEPRECATED)</w:t>
+            </w:r>
+          </w:p>
+        </w:tc>
+      </w:tr>
+      <w:tr>
+        <w:tc>
+          <w:tcPr>
+            <w:cnfStyle w:val="001000000000" w:firstRow="0" w:lastRow="0" w:firstColumn="1" w:lastColumn="0" w:oddVBand="0" w:evenVBand="0" w:oddHBand="0" w:evenHBand="0" w:firstRowFirstColumn="0" w:firstRowLastColumn="0" w:lastRowFirstColumn="0" w:lastRowLastColumn="0"/>
+            <w:tcW w:w="4297" w:type="dxa"/>
+          </w:tcPr>
+          <w:p>
+            <w:r>
+              <w:t>SEARCH_URL_AND_PORT__ELASTICSEARCH</w:t>
+            </w:r>
+          </w:p>
+          <w:p>
+            <w:pPr>
+              <w:jc w:val="both"/>
+              <w:rPr>
+                <w:b w:val="0"/>
+                <w:bCs w:val="0"/>
+              </w:rPr>
+            </w:pPr>
+          </w:p>
+        </w:tc>
+        <w:tc>
+          <w:tcPr>
+            <w:tcW w:w="4175" w:type="dxa"/>
+          </w:tcPr>
+          <w:p>
+            <w:pPr>
+              <w:cnfStyle w:val="000000000000" w:firstRow="0" w:lastRow="0" w:firstColumn="0" w:lastColumn="0" w:oddVBand="0" w:evenVBand="0" w:oddHBand="0" w:evenHBand="0" w:firstRowFirstColumn="0" w:firstRowLastColumn="0" w:lastRowFirstColumn="0" w:lastRowLastColumn="0"/>
+            </w:pPr>
+            <w:r>
+              <w:t>Url du service de recherche incluant le port.</w:t>
+            </w:r>
+          </w:p>
+        </w:tc>
+      </w:tr>
+      <w:tr>
+        <w:trPr>
+          <w:cnfStyle w:val="000000100000" w:firstRow="0" w:lastRow="0" w:firstColumn="0" w:lastColumn="0" w:oddVBand="0" w:evenVBand="0" w:oddHBand="1" w:evenHBand="0" w:firstRowFirstColumn="0" w:firstRowLastColumn="0" w:lastRowFirstColumn="0" w:lastRowLastColumn="0"/>
+        </w:trPr>
+        <w:tc>
+          <w:tcPr>
+            <w:cnfStyle w:val="001000000000" w:firstRow="0" w:lastRow="0" w:firstColumn="1" w:lastColumn="0" w:oddVBand="0" w:evenVBand="0" w:oddHBand="0" w:evenHBand="0" w:firstRowFirstColumn="0" w:firstRowLastColumn="0" w:lastRowFirstColumn="0" w:lastRowLastColumn="0"/>
+            <w:tcW w:w="4297" w:type="dxa"/>
+          </w:tcPr>
+          <w:p>
+            <w:pPr>
+              <w:rPr>
+                <w:rFonts w:ascii="Courier New" w:eastAsia="Times New Roman" w:hAnsi="Courier New" w:cs="Courier New"/>
+                <w:color w:val="000000"/>
+                <w:lang w:eastAsia="fr-FR"/>
+              </w:rPr>
+            </w:pPr>
+            <w:r>
+              <w:t>SEARCH_KIBANA_ENABLE</w:t>
+            </w:r>
+          </w:p>
+        </w:tc>
+        <w:tc>
+          <w:tcPr>
+            <w:tcW w:w="4175" w:type="dxa"/>
+          </w:tcPr>
+          <w:p>
+            <w:pPr>
+              <w:cnfStyle w:val="000000100000" w:firstRow="0" w:lastRow="0" w:firstColumn="0" w:lastColumn="0" w:oddVBand="0" w:evenVBand="0" w:oddHBand="1" w:evenHBand="0" w:firstRowFirstColumn="0" w:firstRowLastColumn="0" w:lastRowFirstColumn="0" w:lastRowLastColumn="0"/>
+            </w:pPr>
+            <w:r>
+              <w:t xml:space="preserve">Activation du service </w:t>
+            </w:r>
+            <w:proofErr w:type="spellStart"/>
+            <w:r>
+              <w:t>Kibana</w:t>
+            </w:r>
+            <w:proofErr w:type="spellEnd"/>
+          </w:p>
+        </w:tc>
+      </w:tr>
+      <w:tr>
+        <w:tc>
+          <w:tcPr>
+            <w:cnfStyle w:val="001000000000" w:firstRow="0" w:lastRow="0" w:firstColumn="1" w:lastColumn="0" w:oddVBand="0" w:evenVBand="0" w:oddHBand="0" w:evenHBand="0" w:firstRowFirstColumn="0" w:firstRowLastColumn="0" w:lastRowFirstColumn="0" w:lastRowLastColumn="0"/>
+            <w:tcW w:w="4297" w:type="dxa"/>
+          </w:tcPr>
+          <w:p>
+            <w:pPr>
+              <w:rPr>
+                <w:rFonts w:ascii="Courier New" w:eastAsia="Times New Roman" w:hAnsi="Courier New" w:cs="Courier New"/>
+                <w:color w:val="000000"/>
+                <w:lang w:eastAsia="fr-FR"/>
+              </w:rPr>
+            </w:pPr>
+            <w:r>
+              <w:t>SEARCH_KIBANA_URL</w:t>
+            </w:r>
+          </w:p>
+        </w:tc>
+        <w:tc>
+          <w:tcPr>
+            <w:tcW w:w="4175" w:type="dxa"/>
+          </w:tcPr>
+          <w:p>
+            <w:pPr>
+              <w:cnfStyle w:val="000000000000" w:firstRow="0" w:lastRow="0" w:firstColumn="0" w:lastColumn="0" w:oddVBand="0" w:evenVBand="0" w:oddHBand="0" w:evenHBand="0" w:firstRowFirstColumn="0" w:firstRowLastColumn="0" w:lastRowFirstColumn="0" w:lastRowLastColumn="0"/>
+            </w:pPr>
+            <w:r>
+              <w:t xml:space="preserve">Url et port du service </w:t>
+            </w:r>
+            <w:proofErr w:type="spellStart"/>
+            <w:r>
+              <w:t>Kibana</w:t>
+            </w:r>
+            <w:proofErr w:type="spellEnd"/>
+          </w:p>
+        </w:tc>
+      </w:tr>
+      <w:tr>
+        <w:trPr>
+          <w:cnfStyle w:val="000000100000" w:firstRow="0" w:lastRow="0" w:firstColumn="0" w:lastColumn="0" w:oddVBand="0" w:evenVBand="0" w:oddHBand="1" w:evenHBand="0" w:firstRowFirstColumn="0" w:firstRowLastColumn="0" w:lastRowFirstColumn="0" w:lastRowLastColumn="0"/>
+        </w:trPr>
+        <w:tc>
+          <w:tcPr>
+            <w:cnfStyle w:val="001000000000" w:firstRow="0" w:lastRow="0" w:firstColumn="1" w:lastColumn="0" w:oddVBand="0" w:evenVBand="0" w:oddHBand="0" w:evenHBand="0" w:firstRowFirstColumn="0" w:firstRowLastColumn="0" w:lastRowFirstColumn="0" w:lastRowLastColumn="0"/>
+            <w:tcW w:w="4297" w:type="dxa"/>
+          </w:tcPr>
+          <w:p>
+            <w:pPr>
+              <w:rPr>
+                <w:rFonts w:ascii="Courier New" w:eastAsia="Times New Roman" w:hAnsi="Courier New" w:cs="Courier New"/>
+                <w:color w:val="000000"/>
+                <w:lang w:eastAsia="fr-FR"/>
+              </w:rPr>
+            </w:pPr>
+            <w:r>
+              <w:t>SEARCH_KIBANA_BINARY_PATH</w:t>
+            </w:r>
+          </w:p>
+        </w:tc>
+        <w:tc>
+          <w:tcPr>
+            <w:tcW w:w="4175" w:type="dxa"/>
+          </w:tcPr>
+          <w:p>
+            <w:pPr>
+              <w:cnfStyle w:val="000000100000" w:firstRow="0" w:lastRow="0" w:firstColumn="0" w:lastColumn="0" w:oddVBand="0" w:evenVBand="0" w:oddHBand="1" w:evenHBand="0" w:firstRowFirstColumn="0" w:firstRowLastColumn="0" w:lastRowFirstColumn="0" w:lastRowLastColumn="0"/>
+            </w:pPr>
+            <w:r>
+              <w:t xml:space="preserve">Chemin vers le binaire </w:t>
+            </w:r>
+            <w:proofErr w:type="spellStart"/>
+            <w:r>
+              <w:t>Kibana</w:t>
+            </w:r>
+            <w:proofErr w:type="spellEnd"/>
+            <w:r>
+              <w:t xml:space="preserve"> (@DEPRECATED)</w:t>
+            </w:r>
+          </w:p>
+        </w:tc>
+      </w:tr>
+      <w:tr>
+        <w:tc>
+          <w:tcPr>
+            <w:cnfStyle w:val="001000000000" w:firstRow="0" w:lastRow="0" w:firstColumn="1" w:lastColumn="0" w:oddVBand="0" w:evenVBand="0" w:oddHBand="0" w:evenHBand="0" w:firstRowFirstColumn="0" w:firstRowLastColumn="0" w:lastRowFirstColumn="0" w:lastRowLastColumn="0"/>
+            <w:tcW w:w="4297" w:type="dxa"/>
+          </w:tcPr>
+          <w:p>
+            <w:pPr>
+              <w:rPr>
+                <w:rFonts w:ascii="Courier New" w:eastAsia="Times New Roman" w:hAnsi="Courier New" w:cs="Courier New"/>
+                <w:color w:val="000000"/>
+                <w:lang w:eastAsia="fr-FR"/>
+              </w:rPr>
+            </w:pPr>
+            <w:r>
+              <w:t>SEARCH_KIBANA_INDEX_NAME</w:t>
+            </w:r>
+          </w:p>
+        </w:tc>
+        <w:tc>
+          <w:tcPr>
+            <w:tcW w:w="4175" w:type="dxa"/>
+          </w:tcPr>
+          <w:p>
+            <w:pPr>
+              <w:cnfStyle w:val="000000000000" w:firstRow="0" w:lastRow="0" w:firstColumn="0" w:lastColumn="0" w:oddVBand="0" w:evenVBand="0" w:oddHBand="0" w:evenHBand="0" w:firstRowFirstColumn="0" w:firstRowLastColumn="0" w:lastRowFirstColumn="0" w:lastRowLastColumn="0"/>
+            </w:pPr>
+            <w:r>
+              <w:t xml:space="preserve">Nom de l’index </w:t>
+            </w:r>
+            <w:proofErr w:type="spellStart"/>
+            <w:r>
+              <w:t>Kibana</w:t>
+            </w:r>
+            <w:proofErr w:type="spellEnd"/>
           </w:p>
         </w:tc>
       </w:tr>
@@ -7952,7 +8372,7 @@
           <w:noProof/>
         </w:rPr>
       </w:pPr>
-      <w:bookmarkStart w:id="5" w:name="_Toc424934684"/>
+      <w:bookmarkStart w:id="7" w:name="_Toc431210167"/>
       <w:r>
         <w:rPr>
           <w:noProof/>
@@ -8002,7 +8422,7 @@
         </w:rPr>
         <w:t>Annexes</w:t>
       </w:r>
-      <w:bookmarkEnd w:id="5"/>
+      <w:bookmarkEnd w:id="7"/>
     </w:p>
     <w:p>
       <w:pPr>
@@ -8010,6 +8430,8 @@
           <w:noProof/>
         </w:rPr>
       </w:pPr>
+      <w:bookmarkStart w:id="8" w:name="_GoBack"/>
+      <w:bookmarkEnd w:id="8"/>
     </w:p>
     <w:sectPr>
       <w:headerReference w:type="default" r:id="rId19"/>
@@ -8238,7 +8660,7 @@
             <w:fldChar w:fldCharType="separate"/>
           </w:r>
           <w:r>
-            <w:t>11</w:t>
+            <w:t>15</w:t>
           </w:r>
           <w:r>
             <w:fldChar w:fldCharType="end"/>
@@ -8286,7 +8708,7 @@
             <w:rPr>
               <w:noProof/>
             </w:rPr>
-            <w:instrText>L’API</w:instrText>
+            <w:instrText>Les Paramètres de configuration</w:instrText>
           </w:r>
           <w:r>
             <w:rPr>
@@ -8316,7 +8738,7 @@
             <w:rPr>
               <w:noProof/>
             </w:rPr>
-            <w:instrText>L’API</w:instrText>
+            <w:instrText>Les Paramètres de configuration</w:instrText>
           </w:r>
           <w:r>
             <w:rPr>
@@ -8331,7 +8753,7 @@
             <w:rPr>
               <w:noProof/>
             </w:rPr>
-            <w:t>L’API</w:t>
+            <w:t>Les Paramètres de configuration</w:t>
           </w:r>
           <w:r>
             <w:fldChar w:fldCharType="end"/>
@@ -12574,10 +12996,10 @@
   </dgm:ptLst>
   <dgm:cxnLst>
     <dgm:cxn modelId="{5D02098C-2ECC-47C0-8660-70B6EFC53A9D}" srcId="{A1CF204F-A4AE-4C27-A499-A84CC462CB14}" destId="{676DE0A4-046E-4C76-A131-D2C54B5B49EE}" srcOrd="0" destOrd="0" parTransId="{B8645396-0E9C-461A-A4EE-C11738A34FC0}" sibTransId="{5EC7E623-C3B4-42D5-8123-C2E9DBD3C94C}"/>
-    <dgm:cxn modelId="{936DDA73-7275-4ACE-AC9E-77E666E89FB2}" type="presOf" srcId="{676DE0A4-046E-4C76-A131-D2C54B5B49EE}" destId="{60DFF8CA-6103-4981-914D-3C38802974B5}" srcOrd="0" destOrd="0" presId="NewsLayout3_4/15/2011 5:17:28 PM#11"/>
-    <dgm:cxn modelId="{AA104637-BF7F-4303-A370-80F333352F15}" type="presOf" srcId="{A1CF204F-A4AE-4C27-A499-A84CC462CB14}" destId="{ED07D604-A1FA-45C2-83E8-46304F4E23CF}" srcOrd="0" destOrd="0" presId="NewsLayout3_4/15/2011 5:17:28 PM#11"/>
-    <dgm:cxn modelId="{F8A2CE60-41F1-49F7-8FDD-28F7199C3067}" type="presParOf" srcId="{ED07D604-A1FA-45C2-83E8-46304F4E23CF}" destId="{60DFF8CA-6103-4981-914D-3C38802974B5}" srcOrd="0" destOrd="0" presId="NewsLayout3_4/15/2011 5:17:28 PM#11"/>
-    <dgm:cxn modelId="{DD7F1276-907B-4492-B9D5-00A1CFF97707}" type="presParOf" srcId="{ED07D604-A1FA-45C2-83E8-46304F4E23CF}" destId="{555CF3B6-8260-41B2-8A09-5EFEF9CB6167}" srcOrd="1" destOrd="0" presId="NewsLayout3_4/15/2011 5:17:28 PM#11"/>
+    <dgm:cxn modelId="{88BB984A-4402-4C8B-B117-713EFE7E6090}" type="presOf" srcId="{676DE0A4-046E-4C76-A131-D2C54B5B49EE}" destId="{60DFF8CA-6103-4981-914D-3C38802974B5}" srcOrd="0" destOrd="0" presId="NewsLayout3_4/15/2011 5:17:28 PM#11"/>
+    <dgm:cxn modelId="{1A378F9D-D72B-4C8B-B708-795BF211EBAF}" type="presOf" srcId="{A1CF204F-A4AE-4C27-A499-A84CC462CB14}" destId="{ED07D604-A1FA-45C2-83E8-46304F4E23CF}" srcOrd="0" destOrd="0" presId="NewsLayout3_4/15/2011 5:17:28 PM#11"/>
+    <dgm:cxn modelId="{F6617B43-E35D-462C-BDBA-B18926B2FF92}" type="presParOf" srcId="{ED07D604-A1FA-45C2-83E8-46304F4E23CF}" destId="{60DFF8CA-6103-4981-914D-3C38802974B5}" srcOrd="0" destOrd="0" presId="NewsLayout3_4/15/2011 5:17:28 PM#11"/>
+    <dgm:cxn modelId="{7F93307C-2DAD-4CFC-B3F1-0C2DF69F6A55}" type="presParOf" srcId="{ED07D604-A1FA-45C2-83E8-46304F4E23CF}" destId="{555CF3B6-8260-41B2-8A09-5EFEF9CB6167}" srcOrd="1" destOrd="0" presId="NewsLayout3_4/15/2011 5:17:28 PM#11"/>
   </dgm:cxnLst>
   <dgm:bg/>
   <dgm:whole/>
@@ -14232,7 +14654,7 @@
 </file>
 
 <file path=customXml/itemProps3.xml><?xml version="1.0" encoding="utf-8"?>
-<ds:datastoreItem xmlns:ds="http://schemas.openxmlformats.org/officeDocument/2006/customXml" ds:itemID="{09E3823F-0A0F-42EE-AFAD-C02B9440FC16}">
+<ds:datastoreItem xmlns:ds="http://schemas.openxmlformats.org/officeDocument/2006/customXml" ds:itemID="{C686C58C-84B2-4AFB-9012-2E20B154B8A3}">
   <ds:schemaRefs>
     <ds:schemaRef ds:uri="http://schemas.openxmlformats.org/officeDocument/2006/bibliography"/>
   </ds:schemaRefs>

</xml_diff>